<commit_message>
Added Dockerfile link to instructions
</commit_message>
<xml_diff>
--- a/18F Evidence/Deploying from a Docker Container.docx
+++ b/18F Evidence/Deploying from a Docker Container.docx
@@ -4,26 +4,46 @@
   <w:body>
     <w:p>
       <w:pPr>
+        <w:rPr>
+          <w:b/>
+        </w:rPr>
+      </w:pPr>
+      <w:proofErr w:type="spellStart"/>
+      <w:r>
+        <w:rPr>
+          <w:b/>
+        </w:rPr>
+        <w:t>DockerFile</w:t>
+      </w:r>
+      <w:proofErr w:type="spellEnd"/>
+      <w:r>
+        <w:rPr>
+          <w:b/>
+        </w:rPr>
+        <w:t xml:space="preserve"> Location: </w:t>
+      </w:r>
+      <w:hyperlink r:id="rId5" w:history="1">
+        <w:r>
+          <w:rPr>
+            <w:rStyle w:val="Hyperlink"/>
+            <w:b/>
+          </w:rPr>
+          <w:t>https://github.com/akulasainath/18frepo/blob/master/Dockerfile</w:t>
+        </w:r>
+      </w:hyperlink>
+    </w:p>
+    <w:p>
+      <w:pPr>
         <w:jc w:val="center"/>
         <w:rPr>
           <w:b/>
         </w:rPr>
       </w:pPr>
-      <w:bookmarkStart w:id="0" w:name="_GoBack"/>
-      <w:bookmarkEnd w:id="0"/>
-      <w:proofErr w:type="spellStart"/>
       <w:r>
         <w:rPr>
           <w:b/>
         </w:rPr>
-        <w:t>Ventera</w:t>
-      </w:r>
-      <w:proofErr w:type="spellEnd"/>
-      <w:r>
-        <w:rPr>
-          <w:b/>
-        </w:rPr>
-        <w:t xml:space="preserve"> 18F Prototype </w:t>
+        <w:t xml:space="preserve">Ventera 18F Prototype </w:t>
       </w:r>
       <w:r>
         <w:rPr>
@@ -45,6 +65,7 @@
       </w:r>
     </w:p>
     <w:p>
+      <w:bookmarkStart w:id="0" w:name="_GoBack"/>
       <w:r>
         <w:t>NOTE:  This procedure has only been verified on Ubuntu 14.04 LTS</w:t>
       </w:r>
@@ -52,6 +73,7 @@
         <w:t xml:space="preserve"> operating system, but should work on most mainstream Linux distributions.</w:t>
       </w:r>
     </w:p>
+    <w:bookmarkEnd w:id="0"/>
     <w:p>
       <w:pPr>
         <w:pStyle w:val="ListParagraph"/>
@@ -120,10 +142,7 @@
       </w:r>
       <w:proofErr w:type="spellEnd"/>
       <w:r>
-        <w:t>- https:</w:t>
-      </w:r>
-      <w:r>
-        <w:t xml:space="preserve">//get.docker.com/ | </w:t>
+        <w:t xml:space="preserve">- https://get.docker.com/ | </w:t>
       </w:r>
       <w:proofErr w:type="spellStart"/>
       <w:r>

</xml_diff>